<commit_message>
PS:Sucessfully created all the axios requests for crud functionality
</commit_message>
<xml_diff>
--- a/Documentation/Project Progress.docx
+++ b/Documentation/Project Progress.docx
@@ -103,6 +103,60 @@
       </w:r>
     </w:p>
     <w:p>
+      <w:r>
+        <w:rPr>
+          <w:noProof/>
+          <w:lang w:eastAsia="en-GB"/>
+        </w:rPr>
+        <w:lastRenderedPageBreak/>
+        <w:drawing>
+          <wp:inline distT="0" distB="0" distL="0" distR="0" wp14:anchorId="28C8EFCF" wp14:editId="2A972F18">
+            <wp:extent cx="5731510" cy="3104568"/>
+            <wp:effectExtent l="0" t="0" r="2540" b="635"/>
+            <wp:docPr id="5" name="Picture 5"/>
+            <wp:cNvGraphicFramePr>
+              <a:graphicFrameLocks xmlns:a="http://schemas.openxmlformats.org/drawingml/2006/main" noChangeAspect="1"/>
+            </wp:cNvGraphicFramePr>
+            <a:graphic xmlns:a="http://schemas.openxmlformats.org/drawingml/2006/main">
+              <a:graphicData uri="http://schemas.openxmlformats.org/drawingml/2006/picture">
+                <pic:pic xmlns:pic="http://schemas.openxmlformats.org/drawingml/2006/picture">
+                  <pic:nvPicPr>
+                    <pic:cNvPr id="0" name=""/>
+                    <pic:cNvPicPr/>
+                  </pic:nvPicPr>
+                  <pic:blipFill>
+                    <a:blip r:embed="rId8"/>
+                    <a:stretch>
+                      <a:fillRect/>
+                    </a:stretch>
+                  </pic:blipFill>
+                  <pic:spPr>
+                    <a:xfrm>
+                      <a:off x="0" y="0"/>
+                      <a:ext cx="5731510" cy="3104568"/>
+                    </a:xfrm>
+                    <a:prstGeom prst="rect">
+                      <a:avLst/>
+                    </a:prstGeom>
+                  </pic:spPr>
+                </pic:pic>
+              </a:graphicData>
+            </a:graphic>
+          </wp:inline>
+        </w:drawing>
+      </w:r>
+      <w:bookmarkStart w:id="0" w:name="_GoBack"/>
+      <w:bookmarkEnd w:id="0"/>
+    </w:p>
+    <w:p>
+      <w:pPr>
+        <w:rPr>
+          <w:noProof/>
+          <w:lang w:eastAsia="en-GB"/>
+        </w:rPr>
+      </w:pPr>
+    </w:p>
+    <w:p>
       <w:pPr>
         <w:rPr>
           <w:noProof/>
@@ -118,7 +172,48 @@
         </w:rPr>
         <w:lastRenderedPageBreak/>
         <w:drawing>
-          <wp:inline distT="0" distB="0" distL="0" distR="0" wp14:anchorId="11B0379A" wp14:editId="4B5A5DE1">
+          <wp:inline distT="0" distB="0" distL="0" distR="0" wp14:anchorId="412E2C76" wp14:editId="152625B0">
+            <wp:extent cx="5731510" cy="3104568"/>
+            <wp:effectExtent l="0" t="0" r="2540" b="635"/>
+            <wp:docPr id="4" name="Picture 4"/>
+            <wp:cNvGraphicFramePr>
+              <a:graphicFrameLocks xmlns:a="http://schemas.openxmlformats.org/drawingml/2006/main" noChangeAspect="1"/>
+            </wp:cNvGraphicFramePr>
+            <a:graphic xmlns:a="http://schemas.openxmlformats.org/drawingml/2006/main">
+              <a:graphicData uri="http://schemas.openxmlformats.org/drawingml/2006/picture">
+                <pic:pic xmlns:pic="http://schemas.openxmlformats.org/drawingml/2006/picture">
+                  <pic:nvPicPr>
+                    <pic:cNvPr id="0" name=""/>
+                    <pic:cNvPicPr/>
+                  </pic:nvPicPr>
+                  <pic:blipFill>
+                    <a:blip r:embed="rId9"/>
+                    <a:stretch>
+                      <a:fillRect/>
+                    </a:stretch>
+                  </pic:blipFill>
+                  <pic:spPr>
+                    <a:xfrm>
+                      <a:off x="0" y="0"/>
+                      <a:ext cx="5731510" cy="3104568"/>
+                    </a:xfrm>
+                    <a:prstGeom prst="rect">
+                      <a:avLst/>
+                    </a:prstGeom>
+                  </pic:spPr>
+                </pic:pic>
+              </a:graphicData>
+            </a:graphic>
+          </wp:inline>
+        </w:drawing>
+      </w:r>
+      <w:r>
+        <w:rPr>
+          <w:noProof/>
+          <w:lang w:eastAsia="en-GB"/>
+        </w:rPr>
+        <w:drawing>
+          <wp:inline distT="0" distB="0" distL="0" distR="0" wp14:anchorId="258F9ABB" wp14:editId="112FCAE2">
             <wp:extent cx="5732584" cy="3000375"/>
             <wp:effectExtent l="0" t="0" r="1905" b="0"/>
             <wp:docPr id="3" name="Picture 3"/>
@@ -133,7 +228,7 @@
                     <pic:cNvPicPr/>
                   </pic:nvPicPr>
                   <pic:blipFill rotWithShape="1">
-                    <a:blip r:embed="rId8"/>
+                    <a:blip r:embed="rId10"/>
                     <a:srcRect t="3374"/>
                     <a:stretch/>
                   </pic:blipFill>
@@ -160,8 +255,6 @@
           </wp:inline>
         </w:drawing>
       </w:r>
-      <w:bookmarkStart w:id="0" w:name="_GoBack"/>
-      <w:bookmarkEnd w:id="0"/>
     </w:p>
     <w:sectPr>
       <w:pgSz w:w="11906" w:h="16838"/>
@@ -903,7 +996,7 @@
 </file>
 
 <file path=customXml/itemProps1.xml><?xml version="1.0" encoding="utf-8"?>
-<ds:datastoreItem xmlns:ds="http://schemas.openxmlformats.org/officeDocument/2006/customXml" ds:itemID="{0E645501-BDAC-4F9A-91BC-31C1DFB0F294}">
+<ds:datastoreItem xmlns:ds="http://schemas.openxmlformats.org/officeDocument/2006/customXml" ds:itemID="{5AC40AC9-21B8-40D2-97FC-0E11CD8B82AC}">
   <ds:schemaRefs>
     <ds:schemaRef ds:uri="http://schemas.openxmlformats.org/officeDocument/2006/bibliography"/>
   </ds:schemaRefs>

</xml_diff>

<commit_message>
PS:Fixed several bugs and built application
</commit_message>
<xml_diff>
--- a/Documentation/Project Progress.docx
+++ b/Documentation/Project Progress.docx
@@ -145,8 +145,6 @@
           </wp:inline>
         </w:drawing>
       </w:r>
-      <w:bookmarkStart w:id="0" w:name="_GoBack"/>
-      <w:bookmarkEnd w:id="0"/>
     </w:p>
     <w:p>
       <w:pPr>
@@ -255,6 +253,139 @@
           </wp:inline>
         </w:drawing>
       </w:r>
+    </w:p>
+    <w:p>
+      <w:r>
+        <w:rPr>
+          <w:noProof/>
+          <w:lang w:eastAsia="en-GB"/>
+        </w:rPr>
+        <w:lastRenderedPageBreak/>
+        <w:drawing>
+          <wp:inline distT="0" distB="0" distL="0" distR="0" wp14:anchorId="09AD1F66" wp14:editId="25D1B297">
+            <wp:extent cx="5731510" cy="3104568"/>
+            <wp:effectExtent l="0" t="0" r="2540" b="635"/>
+            <wp:docPr id="6" name="Picture 6"/>
+            <wp:cNvGraphicFramePr>
+              <a:graphicFrameLocks xmlns:a="http://schemas.openxmlformats.org/drawingml/2006/main" noChangeAspect="1"/>
+            </wp:cNvGraphicFramePr>
+            <a:graphic xmlns:a="http://schemas.openxmlformats.org/drawingml/2006/main">
+              <a:graphicData uri="http://schemas.openxmlformats.org/drawingml/2006/picture">
+                <pic:pic xmlns:pic="http://schemas.openxmlformats.org/drawingml/2006/picture">
+                  <pic:nvPicPr>
+                    <pic:cNvPr id="0" name=""/>
+                    <pic:cNvPicPr/>
+                  </pic:nvPicPr>
+                  <pic:blipFill>
+                    <a:blip r:embed="rId11"/>
+                    <a:stretch>
+                      <a:fillRect/>
+                    </a:stretch>
+                  </pic:blipFill>
+                  <pic:spPr>
+                    <a:xfrm>
+                      <a:off x="0" y="0"/>
+                      <a:ext cx="5731510" cy="3104568"/>
+                    </a:xfrm>
+                    <a:prstGeom prst="rect">
+                      <a:avLst/>
+                    </a:prstGeom>
+                  </pic:spPr>
+                </pic:pic>
+              </a:graphicData>
+            </a:graphic>
+          </wp:inline>
+        </w:drawing>
+      </w:r>
+    </w:p>
+    <w:p>
+      <w:r>
+        <w:rPr>
+          <w:noProof/>
+          <w:lang w:eastAsia="en-GB"/>
+        </w:rPr>
+        <w:drawing>
+          <wp:inline distT="0" distB="0" distL="0" distR="0" wp14:anchorId="7023F1D5" wp14:editId="07A95ACE">
+            <wp:extent cx="5731510" cy="3104568"/>
+            <wp:effectExtent l="0" t="0" r="2540" b="635"/>
+            <wp:docPr id="7" name="Picture 7"/>
+            <wp:cNvGraphicFramePr>
+              <a:graphicFrameLocks xmlns:a="http://schemas.openxmlformats.org/drawingml/2006/main" noChangeAspect="1"/>
+            </wp:cNvGraphicFramePr>
+            <a:graphic xmlns:a="http://schemas.openxmlformats.org/drawingml/2006/main">
+              <a:graphicData uri="http://schemas.openxmlformats.org/drawingml/2006/picture">
+                <pic:pic xmlns:pic="http://schemas.openxmlformats.org/drawingml/2006/picture">
+                  <pic:nvPicPr>
+                    <pic:cNvPr id="0" name=""/>
+                    <pic:cNvPicPr/>
+                  </pic:nvPicPr>
+                  <pic:blipFill>
+                    <a:blip r:embed="rId12"/>
+                    <a:stretch>
+                      <a:fillRect/>
+                    </a:stretch>
+                  </pic:blipFill>
+                  <pic:spPr>
+                    <a:xfrm>
+                      <a:off x="0" y="0"/>
+                      <a:ext cx="5731510" cy="3104568"/>
+                    </a:xfrm>
+                    <a:prstGeom prst="rect">
+                      <a:avLst/>
+                    </a:prstGeom>
+                  </pic:spPr>
+                </pic:pic>
+              </a:graphicData>
+            </a:graphic>
+          </wp:inline>
+        </w:drawing>
+      </w:r>
+    </w:p>
+    <w:p>
+      <w:r>
+        <w:rPr>
+          <w:noProof/>
+          <w:lang w:eastAsia="en-GB"/>
+        </w:rPr>
+        <w:lastRenderedPageBreak/>
+        <w:drawing>
+          <wp:inline distT="0" distB="0" distL="0" distR="0" wp14:anchorId="62F5A61A" wp14:editId="596C87B8">
+            <wp:extent cx="5731510" cy="3104568"/>
+            <wp:effectExtent l="0" t="0" r="2540" b="635"/>
+            <wp:docPr id="8" name="Picture 8"/>
+            <wp:cNvGraphicFramePr>
+              <a:graphicFrameLocks xmlns:a="http://schemas.openxmlformats.org/drawingml/2006/main" noChangeAspect="1"/>
+            </wp:cNvGraphicFramePr>
+            <a:graphic xmlns:a="http://schemas.openxmlformats.org/drawingml/2006/main">
+              <a:graphicData uri="http://schemas.openxmlformats.org/drawingml/2006/picture">
+                <pic:pic xmlns:pic="http://schemas.openxmlformats.org/drawingml/2006/picture">
+                  <pic:nvPicPr>
+                    <pic:cNvPr id="0" name=""/>
+                    <pic:cNvPicPr/>
+                  </pic:nvPicPr>
+                  <pic:blipFill>
+                    <a:blip r:embed="rId13"/>
+                    <a:stretch>
+                      <a:fillRect/>
+                    </a:stretch>
+                  </pic:blipFill>
+                  <pic:spPr>
+                    <a:xfrm>
+                      <a:off x="0" y="0"/>
+                      <a:ext cx="5731510" cy="3104568"/>
+                    </a:xfrm>
+                    <a:prstGeom prst="rect">
+                      <a:avLst/>
+                    </a:prstGeom>
+                  </pic:spPr>
+                </pic:pic>
+              </a:graphicData>
+            </a:graphic>
+          </wp:inline>
+        </w:drawing>
+      </w:r>
+      <w:bookmarkStart w:id="0" w:name="_GoBack"/>
+      <w:bookmarkEnd w:id="0"/>
     </w:p>
     <w:sectPr>
       <w:pgSz w:w="11906" w:h="16838"/>
@@ -996,7 +1127,7 @@
 </file>
 
 <file path=customXml/itemProps1.xml><?xml version="1.0" encoding="utf-8"?>
-<ds:datastoreItem xmlns:ds="http://schemas.openxmlformats.org/officeDocument/2006/customXml" ds:itemID="{5AC40AC9-21B8-40D2-97FC-0E11CD8B82AC}">
+<ds:datastoreItem xmlns:ds="http://schemas.openxmlformats.org/officeDocument/2006/customXml" ds:itemID="{15456CE0-395C-4332-88C2-3798ACFB5097}">
   <ds:schemaRefs>
     <ds:schemaRef ds:uri="http://schemas.openxmlformats.org/officeDocument/2006/bibliography"/>
   </ds:schemaRefs>

</xml_diff>

<commit_message>
PS:Added first selenium test for adding an entry
</commit_message>
<xml_diff>
--- a/Documentation/Project Progress.docx
+++ b/Documentation/Project Progress.docx
@@ -384,6 +384,100 @@
           </wp:inline>
         </w:drawing>
       </w:r>
+    </w:p>
+    <w:p>
+      <w:r>
+        <w:rPr>
+          <w:noProof/>
+          <w:lang w:eastAsia="en-GB"/>
+        </w:rPr>
+        <w:drawing>
+          <wp:inline distT="0" distB="0" distL="0" distR="0" wp14:anchorId="24660959" wp14:editId="72B0363C">
+            <wp:extent cx="5732584" cy="3009900"/>
+            <wp:effectExtent l="0" t="0" r="1905" b="0"/>
+            <wp:docPr id="9" name="Picture 9"/>
+            <wp:cNvGraphicFramePr>
+              <a:graphicFrameLocks xmlns:a="http://schemas.openxmlformats.org/drawingml/2006/main" noChangeAspect="1"/>
+            </wp:cNvGraphicFramePr>
+            <a:graphic xmlns:a="http://schemas.openxmlformats.org/drawingml/2006/main">
+              <a:graphicData uri="http://schemas.openxmlformats.org/drawingml/2006/picture">
+                <pic:pic xmlns:pic="http://schemas.openxmlformats.org/drawingml/2006/picture">
+                  <pic:nvPicPr>
+                    <pic:cNvPr id="0" name=""/>
+                    <pic:cNvPicPr/>
+                  </pic:nvPicPr>
+                  <pic:blipFill rotWithShape="1">
+                    <a:blip r:embed="rId14"/>
+                    <a:srcRect t="3067"/>
+                    <a:stretch/>
+                  </pic:blipFill>
+                  <pic:spPr bwMode="auto">
+                    <a:xfrm>
+                      <a:off x="0" y="0"/>
+                      <a:ext cx="5731510" cy="3009336"/>
+                    </a:xfrm>
+                    <a:prstGeom prst="rect">
+                      <a:avLst/>
+                    </a:prstGeom>
+                    <a:ln>
+                      <a:noFill/>
+                    </a:ln>
+                    <a:extLst>
+                      <a:ext uri="{53640926-AAD7-44D8-BBD7-CCE9431645EC}">
+                        <a14:shadowObscured xmlns:a14="http://schemas.microsoft.com/office/drawing/2010/main"/>
+                      </a:ext>
+                    </a:extLst>
+                  </pic:spPr>
+                </pic:pic>
+              </a:graphicData>
+            </a:graphic>
+          </wp:inline>
+        </w:drawing>
+      </w:r>
+    </w:p>
+    <w:p>
+      <w:r>
+        <w:rPr>
+          <w:noProof/>
+          <w:lang w:eastAsia="en-GB"/>
+        </w:rPr>
+        <w:lastRenderedPageBreak/>
+        <w:drawing>
+          <wp:inline distT="0" distB="0" distL="0" distR="0" wp14:anchorId="3A7F838F" wp14:editId="5999789A">
+            <wp:extent cx="5731510" cy="3104568"/>
+            <wp:effectExtent l="0" t="0" r="2540" b="635"/>
+            <wp:docPr id="10" name="Picture 10"/>
+            <wp:cNvGraphicFramePr>
+              <a:graphicFrameLocks xmlns:a="http://schemas.openxmlformats.org/drawingml/2006/main" noChangeAspect="1"/>
+            </wp:cNvGraphicFramePr>
+            <a:graphic xmlns:a="http://schemas.openxmlformats.org/drawingml/2006/main">
+              <a:graphicData uri="http://schemas.openxmlformats.org/drawingml/2006/picture">
+                <pic:pic xmlns:pic="http://schemas.openxmlformats.org/drawingml/2006/picture">
+                  <pic:nvPicPr>
+                    <pic:cNvPr id="0" name=""/>
+                    <pic:cNvPicPr/>
+                  </pic:nvPicPr>
+                  <pic:blipFill>
+                    <a:blip r:embed="rId15"/>
+                    <a:stretch>
+                      <a:fillRect/>
+                    </a:stretch>
+                  </pic:blipFill>
+                  <pic:spPr>
+                    <a:xfrm>
+                      <a:off x="0" y="0"/>
+                      <a:ext cx="5731510" cy="3104568"/>
+                    </a:xfrm>
+                    <a:prstGeom prst="rect">
+                      <a:avLst/>
+                    </a:prstGeom>
+                  </pic:spPr>
+                </pic:pic>
+              </a:graphicData>
+            </a:graphic>
+          </wp:inline>
+        </w:drawing>
+      </w:r>
       <w:bookmarkStart w:id="0" w:name="_GoBack"/>
       <w:bookmarkEnd w:id="0"/>
     </w:p>
@@ -614,6 +708,84 @@
       <w:szCs w:val="16"/>
     </w:rPr>
   </w:style>
+  <w:style w:type="paragraph" w:styleId="HTMLPreformatted">
+    <w:name w:val="HTML Preformatted"/>
+    <w:basedOn w:val="Normal"/>
+    <w:link w:val="HTMLPreformattedChar"/>
+    <w:uiPriority w:val="99"/>
+    <w:semiHidden/>
+    <w:unhideWhenUsed/>
+    <w:rsid w:val="00325BC7"/>
+    <w:pPr>
+      <w:tabs>
+        <w:tab w:val="left" w:pos="916"/>
+        <w:tab w:val="left" w:pos="1832"/>
+        <w:tab w:val="left" w:pos="2748"/>
+        <w:tab w:val="left" w:pos="3664"/>
+        <w:tab w:val="left" w:pos="4580"/>
+        <w:tab w:val="left" w:pos="5496"/>
+        <w:tab w:val="left" w:pos="6412"/>
+        <w:tab w:val="left" w:pos="7328"/>
+        <w:tab w:val="left" w:pos="8244"/>
+        <w:tab w:val="left" w:pos="9160"/>
+        <w:tab w:val="left" w:pos="10076"/>
+        <w:tab w:val="left" w:pos="10992"/>
+        <w:tab w:val="left" w:pos="11908"/>
+        <w:tab w:val="left" w:pos="12824"/>
+        <w:tab w:val="left" w:pos="13740"/>
+        <w:tab w:val="left" w:pos="14656"/>
+      </w:tabs>
+      <w:spacing w:line="240" w:lineRule="auto"/>
+    </w:pPr>
+    <w:rPr>
+      <w:rFonts w:ascii="Courier New" w:eastAsia="Times New Roman" w:hAnsi="Courier New" w:cs="Courier New"/>
+      <w:sz w:val="20"/>
+      <w:szCs w:val="20"/>
+      <w:lang w:eastAsia="en-GB"/>
+    </w:rPr>
+  </w:style>
+  <w:style w:type="character" w:customStyle="1" w:styleId="HTMLPreformattedChar">
+    <w:name w:val="HTML Preformatted Char"/>
+    <w:basedOn w:val="DefaultParagraphFont"/>
+    <w:link w:val="HTMLPreformatted"/>
+    <w:uiPriority w:val="99"/>
+    <w:semiHidden/>
+    <w:rsid w:val="00325BC7"/>
+    <w:rPr>
+      <w:rFonts w:ascii="Courier New" w:eastAsia="Times New Roman" w:hAnsi="Courier New" w:cs="Courier New"/>
+      <w:sz w:val="20"/>
+      <w:szCs w:val="20"/>
+      <w:lang w:eastAsia="en-GB"/>
+    </w:rPr>
+  </w:style>
+  <w:style w:type="character" w:styleId="HTMLCode">
+    <w:name w:val="HTML Code"/>
+    <w:basedOn w:val="DefaultParagraphFont"/>
+    <w:uiPriority w:val="99"/>
+    <w:semiHidden/>
+    <w:unhideWhenUsed/>
+    <w:rsid w:val="00325BC7"/>
+    <w:rPr>
+      <w:rFonts w:ascii="Courier New" w:eastAsia="Times New Roman" w:hAnsi="Courier New" w:cs="Courier New"/>
+      <w:sz w:val="20"/>
+      <w:szCs w:val="20"/>
+    </w:rPr>
+  </w:style>
+  <w:style w:type="character" w:customStyle="1" w:styleId="hljs-module">
+    <w:name w:val="hljs-module"/>
+    <w:basedOn w:val="DefaultParagraphFont"/>
+    <w:rsid w:val="00325BC7"/>
+  </w:style>
+  <w:style w:type="character" w:customStyle="1" w:styleId="hljs-identifier">
+    <w:name w:val="hljs-identifier"/>
+    <w:basedOn w:val="DefaultParagraphFont"/>
+    <w:rsid w:val="00325BC7"/>
+  </w:style>
+  <w:style w:type="character" w:customStyle="1" w:styleId="hljs-comment">
+    <w:name w:val="hljs-comment"/>
+    <w:basedOn w:val="DefaultParagraphFont"/>
+    <w:rsid w:val="00325BC7"/>
+  </w:style>
 </w:styles>
 </file>
 
@@ -833,6 +1005,84 @@
       <w:sz w:val="16"/>
       <w:szCs w:val="16"/>
     </w:rPr>
+  </w:style>
+  <w:style w:type="paragraph" w:styleId="HTMLPreformatted">
+    <w:name w:val="HTML Preformatted"/>
+    <w:basedOn w:val="Normal"/>
+    <w:link w:val="HTMLPreformattedChar"/>
+    <w:uiPriority w:val="99"/>
+    <w:semiHidden/>
+    <w:unhideWhenUsed/>
+    <w:rsid w:val="00325BC7"/>
+    <w:pPr>
+      <w:tabs>
+        <w:tab w:val="left" w:pos="916"/>
+        <w:tab w:val="left" w:pos="1832"/>
+        <w:tab w:val="left" w:pos="2748"/>
+        <w:tab w:val="left" w:pos="3664"/>
+        <w:tab w:val="left" w:pos="4580"/>
+        <w:tab w:val="left" w:pos="5496"/>
+        <w:tab w:val="left" w:pos="6412"/>
+        <w:tab w:val="left" w:pos="7328"/>
+        <w:tab w:val="left" w:pos="8244"/>
+        <w:tab w:val="left" w:pos="9160"/>
+        <w:tab w:val="left" w:pos="10076"/>
+        <w:tab w:val="left" w:pos="10992"/>
+        <w:tab w:val="left" w:pos="11908"/>
+        <w:tab w:val="left" w:pos="12824"/>
+        <w:tab w:val="left" w:pos="13740"/>
+        <w:tab w:val="left" w:pos="14656"/>
+      </w:tabs>
+      <w:spacing w:line="240" w:lineRule="auto"/>
+    </w:pPr>
+    <w:rPr>
+      <w:rFonts w:ascii="Courier New" w:eastAsia="Times New Roman" w:hAnsi="Courier New" w:cs="Courier New"/>
+      <w:sz w:val="20"/>
+      <w:szCs w:val="20"/>
+      <w:lang w:eastAsia="en-GB"/>
+    </w:rPr>
+  </w:style>
+  <w:style w:type="character" w:customStyle="1" w:styleId="HTMLPreformattedChar">
+    <w:name w:val="HTML Preformatted Char"/>
+    <w:basedOn w:val="DefaultParagraphFont"/>
+    <w:link w:val="HTMLPreformatted"/>
+    <w:uiPriority w:val="99"/>
+    <w:semiHidden/>
+    <w:rsid w:val="00325BC7"/>
+    <w:rPr>
+      <w:rFonts w:ascii="Courier New" w:eastAsia="Times New Roman" w:hAnsi="Courier New" w:cs="Courier New"/>
+      <w:sz w:val="20"/>
+      <w:szCs w:val="20"/>
+      <w:lang w:eastAsia="en-GB"/>
+    </w:rPr>
+  </w:style>
+  <w:style w:type="character" w:styleId="HTMLCode">
+    <w:name w:val="HTML Code"/>
+    <w:basedOn w:val="DefaultParagraphFont"/>
+    <w:uiPriority w:val="99"/>
+    <w:semiHidden/>
+    <w:unhideWhenUsed/>
+    <w:rsid w:val="00325BC7"/>
+    <w:rPr>
+      <w:rFonts w:ascii="Courier New" w:eastAsia="Times New Roman" w:hAnsi="Courier New" w:cs="Courier New"/>
+      <w:sz w:val="20"/>
+      <w:szCs w:val="20"/>
+    </w:rPr>
+  </w:style>
+  <w:style w:type="character" w:customStyle="1" w:styleId="hljs-module">
+    <w:name w:val="hljs-module"/>
+    <w:basedOn w:val="DefaultParagraphFont"/>
+    <w:rsid w:val="00325BC7"/>
+  </w:style>
+  <w:style w:type="character" w:customStyle="1" w:styleId="hljs-identifier">
+    <w:name w:val="hljs-identifier"/>
+    <w:basedOn w:val="DefaultParagraphFont"/>
+    <w:rsid w:val="00325BC7"/>
+  </w:style>
+  <w:style w:type="character" w:customStyle="1" w:styleId="hljs-comment">
+    <w:name w:val="hljs-comment"/>
+    <w:basedOn w:val="DefaultParagraphFont"/>
+    <w:rsid w:val="00325BC7"/>
   </w:style>
 </w:styles>
 </file>
@@ -1127,7 +1377,7 @@
 </file>
 
 <file path=customXml/itemProps1.xml><?xml version="1.0" encoding="utf-8"?>
-<ds:datastoreItem xmlns:ds="http://schemas.openxmlformats.org/officeDocument/2006/customXml" ds:itemID="{15456CE0-395C-4332-88C2-3798ACFB5097}">
+<ds:datastoreItem xmlns:ds="http://schemas.openxmlformats.org/officeDocument/2006/customXml" ds:itemID="{4347B624-FDBA-455D-9AEB-D5315D2FD9DE}">
   <ds:schemaRefs>
     <ds:schemaRef ds:uri="http://schemas.openxmlformats.org/officeDocument/2006/bibliography"/>
   </ds:schemaRefs>

</xml_diff>

<commit_message>
PS:changed display type to cards from table
</commit_message>
<xml_diff>
--- a/Documentation/Project Progress.docx
+++ b/Documentation/Project Progress.docx
@@ -478,6 +478,56 @@
           </wp:inline>
         </w:drawing>
       </w:r>
+    </w:p>
+    <w:p>
+      <w:r>
+        <w:rPr>
+          <w:noProof/>
+          <w:lang w:eastAsia="en-GB"/>
+        </w:rPr>
+        <w:drawing>
+          <wp:inline distT="0" distB="0" distL="0" distR="0" wp14:anchorId="6768B7E9" wp14:editId="1DFAF1AB">
+            <wp:extent cx="5732584" cy="3009900"/>
+            <wp:effectExtent l="0" t="0" r="1905" b="0"/>
+            <wp:docPr id="11" name="Picture 11"/>
+            <wp:cNvGraphicFramePr>
+              <a:graphicFrameLocks xmlns:a="http://schemas.openxmlformats.org/drawingml/2006/main" noChangeAspect="1"/>
+            </wp:cNvGraphicFramePr>
+            <a:graphic xmlns:a="http://schemas.openxmlformats.org/drawingml/2006/main">
+              <a:graphicData uri="http://schemas.openxmlformats.org/drawingml/2006/picture">
+                <pic:pic xmlns:pic="http://schemas.openxmlformats.org/drawingml/2006/picture">
+                  <pic:nvPicPr>
+                    <pic:cNvPr id="0" name=""/>
+                    <pic:cNvPicPr/>
+                  </pic:nvPicPr>
+                  <pic:blipFill rotWithShape="1">
+                    <a:blip r:embed="rId16"/>
+                    <a:srcRect t="3067"/>
+                    <a:stretch/>
+                  </pic:blipFill>
+                  <pic:spPr bwMode="auto">
+                    <a:xfrm>
+                      <a:off x="0" y="0"/>
+                      <a:ext cx="5731510" cy="3009336"/>
+                    </a:xfrm>
+                    <a:prstGeom prst="rect">
+                      <a:avLst/>
+                    </a:prstGeom>
+                    <a:ln>
+                      <a:noFill/>
+                    </a:ln>
+                    <a:extLst>
+                      <a:ext uri="{53640926-AAD7-44D8-BBD7-CCE9431645EC}">
+                        <a14:shadowObscured xmlns:a14="http://schemas.microsoft.com/office/drawing/2010/main"/>
+                      </a:ext>
+                    </a:extLst>
+                  </pic:spPr>
+                </pic:pic>
+              </a:graphicData>
+            </a:graphic>
+          </wp:inline>
+        </w:drawing>
+      </w:r>
       <w:bookmarkStart w:id="0" w:name="_GoBack"/>
       <w:bookmarkEnd w:id="0"/>
     </w:p>
@@ -1377,7 +1427,7 @@
 </file>
 
 <file path=customXml/itemProps1.xml><?xml version="1.0" encoding="utf-8"?>
-<ds:datastoreItem xmlns:ds="http://schemas.openxmlformats.org/officeDocument/2006/customXml" ds:itemID="{4347B624-FDBA-455D-9AEB-D5315D2FD9DE}">
+<ds:datastoreItem xmlns:ds="http://schemas.openxmlformats.org/officeDocument/2006/customXml" ds:itemID="{777CEB00-2E7C-4CD4-9CCA-C9313A3F503D}">
   <ds:schemaRefs>
     <ds:schemaRef ds:uri="http://schemas.openxmlformats.org/officeDocument/2006/bibliography"/>
   </ds:schemaRefs>

</xml_diff>